<commit_message>
Listo el informe de la asignacion
</commit_message>
<xml_diff>
--- a/Informe Tarea 3.docx
+++ b/Informe Tarea 3.docx
@@ -1183,7 +1183,14 @@
           <w:szCs w:val="32"/>
         </w:rPr>
         <w:tab/>
-        <w:t>8</w:t>
+      </w:r>
+      <w:r>
+        <w:rPr>
+          <w:rFonts w:ascii="Arial" w:hAnsi="Arial" w:cs="Arial"/>
+          <w:sz w:val="32"/>
+          <w:szCs w:val="32"/>
+        </w:rPr>
+        <w:t>9</w:t>
       </w:r>
     </w:p>
     <w:p/>
@@ -2872,39 +2879,73 @@
           <w:sz w:val="28"/>
           <w:szCs w:val="28"/>
         </w:rPr>
-        <w:t xml:space="preserve">Para finalizar se puede decir que este trabajo tuvo como objetivo principal el </w:t>
-      </w:r>
-      <w:r>
-        <w:rPr>
-          <w:rFonts w:ascii="Arial" w:hAnsi="Arial" w:cs="Arial"/>
-          <w:sz w:val="28"/>
-          <w:szCs w:val="28"/>
-        </w:rPr>
-        <w:t xml:space="preserve">poner en </w:t>
-      </w:r>
-      <w:r>
-        <w:rPr>
-          <w:rFonts w:ascii="Arial" w:hAnsi="Arial" w:cs="Arial"/>
-          <w:sz w:val="28"/>
-          <w:szCs w:val="28"/>
-        </w:rPr>
-        <w:t>práctica tanto</w:t>
-      </w:r>
-      <w:r>
-        <w:rPr>
-          <w:rFonts w:ascii="Arial" w:hAnsi="Arial" w:cs="Arial"/>
-          <w:sz w:val="28"/>
-          <w:szCs w:val="28"/>
-        </w:rPr>
-        <w:t xml:space="preserve"> el método TDD</w:t>
-      </w:r>
-      <w:r>
-        <w:rPr>
-          <w:rFonts w:ascii="Arial" w:hAnsi="Arial" w:cs="Arial"/>
-          <w:sz w:val="28"/>
-          <w:szCs w:val="28"/>
-        </w:rPr>
-        <w:t>, basado en el desarrollo guiado por los casos de prueba,</w:t>
+        <w:t>Para finalizar se puede decir que este trabajo tuvo como objetivo principal el poner en práctica tanto el método TDD, basado en el desarrollo guiado por los casos de prueba, como el método de Programación por pares, basado en la programación ágil y rotativa de dos personas, para el desarrollo de un software; además de profundizar en los conocimientos de las herramientas de trabajo PyUnit y GitHub.</w:t>
+      </w:r>
+    </w:p>
+    <w:p>
+      <w:pPr>
+        <w:ind w:firstLine="708"/>
+        <w:jc w:val="both"/>
+        <w:rPr>
+          <w:rFonts w:ascii="Arial" w:hAnsi="Arial" w:cs="Arial"/>
+          <w:sz w:val="28"/>
+          <w:szCs w:val="28"/>
+        </w:rPr>
+      </w:pPr>
+    </w:p>
+    <w:p>
+      <w:pPr>
+        <w:ind w:firstLine="708"/>
+        <w:jc w:val="both"/>
+        <w:rPr>
+          <w:rFonts w:ascii="Arial" w:hAnsi="Arial" w:cs="Arial"/>
+          <w:sz w:val="28"/>
+          <w:szCs w:val="28"/>
+        </w:rPr>
+      </w:pPr>
+      <w:r>
+        <w:rPr>
+          <w:rFonts w:ascii="Arial" w:hAnsi="Arial" w:cs="Arial"/>
+          <w:sz w:val="28"/>
+          <w:szCs w:val="28"/>
+        </w:rPr>
+        <w:t>Para la realización de este trabajo se debió resolver un problema de gestionar una Billetera Electrónica, en la que se podía recargar o consumir y tendría como datos un identificador de la billetera, el nombre, apellido y cedula de su dueño y un número PIN que se usará para la autentificación de la identidad de los usuarios.</w:t>
+      </w:r>
+    </w:p>
+    <w:p>
+      <w:pPr>
+        <w:jc w:val="both"/>
+        <w:rPr>
+          <w:rFonts w:ascii="Arial" w:hAnsi="Arial" w:cs="Arial"/>
+          <w:sz w:val="28"/>
+          <w:szCs w:val="28"/>
+        </w:rPr>
+      </w:pPr>
+    </w:p>
+    <w:p>
+      <w:pPr>
+        <w:jc w:val="both"/>
+        <w:rPr>
+          <w:rFonts w:ascii="Arial" w:hAnsi="Arial" w:cs="Arial"/>
+          <w:sz w:val="28"/>
+          <w:szCs w:val="28"/>
+        </w:rPr>
+      </w:pPr>
+      <w:r>
+        <w:rPr>
+          <w:rFonts w:ascii="Arial" w:hAnsi="Arial" w:cs="Arial"/>
+          <w:sz w:val="28"/>
+          <w:szCs w:val="28"/>
+        </w:rPr>
+        <w:tab/>
+      </w:r>
+      <w:r>
+        <w:rPr>
+          <w:rFonts w:ascii="Arial" w:hAnsi="Arial" w:cs="Arial"/>
+          <w:sz w:val="28"/>
+          <w:szCs w:val="28"/>
+        </w:rPr>
+        <w:t>Dicho problema se resolvió creando poco a poco una suite de pruebas según las funcionalidades que se requerían desarrollar de esta Billetera Electrónica. Y poco a poco llegamos al planteamiento de crear</w:t>
       </w:r>
       <w:r>
         <w:rPr>
@@ -2920,89 +2961,47 @@
           <w:sz w:val="28"/>
           <w:szCs w:val="28"/>
         </w:rPr>
-        <w:t xml:space="preserve">como el método de Programación por pares, basado en la programación ágil y rotativa de dos personas, </w:t>
-      </w:r>
-      <w:r>
-        <w:rPr>
-          <w:rFonts w:ascii="Arial" w:hAnsi="Arial" w:cs="Arial"/>
-          <w:sz w:val="28"/>
-          <w:szCs w:val="28"/>
-        </w:rPr>
-        <w:t>para el desarrollo de un software</w:t>
-      </w:r>
-      <w:r>
-        <w:rPr>
-          <w:rFonts w:ascii="Arial" w:hAnsi="Arial" w:cs="Arial"/>
-          <w:sz w:val="28"/>
-          <w:szCs w:val="28"/>
-        </w:rPr>
-        <w:t>; además de profundizar en los conocimientos de las herramientas de trabajo PyUnit y GitHub.</w:t>
-      </w:r>
-    </w:p>
-    <w:p>
-      <w:pPr>
-        <w:ind w:firstLine="708"/>
-        <w:jc w:val="both"/>
-        <w:rPr>
-          <w:rFonts w:ascii="Arial" w:hAnsi="Arial" w:cs="Arial"/>
-          <w:sz w:val="28"/>
-          <w:szCs w:val="28"/>
-        </w:rPr>
-      </w:pPr>
-    </w:p>
-    <w:p>
-      <w:pPr>
-        <w:ind w:firstLine="708"/>
-        <w:jc w:val="both"/>
-        <w:rPr>
-          <w:rFonts w:ascii="Arial" w:hAnsi="Arial" w:cs="Arial"/>
-          <w:sz w:val="28"/>
-          <w:szCs w:val="28"/>
-        </w:rPr>
-      </w:pPr>
-      <w:r>
-        <w:rPr>
-          <w:rFonts w:ascii="Arial" w:hAnsi="Arial" w:cs="Arial"/>
-          <w:sz w:val="28"/>
-          <w:szCs w:val="28"/>
-        </w:rPr>
-        <w:t>Para la realización de este trabajo se debió resolver un problema de gestionar una Billetera Electrónica, en la que se podía recargar o consumir y tendría como datos un identificador de la billetera, el nombre, apellido y cedula de su dueño y un número PIN que se usará para la autentificación de la identidad de los usuarios.</w:t>
-      </w:r>
-    </w:p>
-    <w:p>
-      <w:pPr>
-        <w:jc w:val="both"/>
-        <w:rPr>
-          <w:rFonts w:ascii="Arial" w:hAnsi="Arial" w:cs="Arial"/>
-          <w:sz w:val="28"/>
-          <w:szCs w:val="28"/>
-        </w:rPr>
-      </w:pPr>
-    </w:p>
-    <w:p>
-      <w:pPr>
-        <w:jc w:val="both"/>
-        <w:rPr>
-          <w:rFonts w:ascii="Arial" w:hAnsi="Arial" w:cs="Arial"/>
-          <w:sz w:val="28"/>
-          <w:szCs w:val="28"/>
-        </w:rPr>
-      </w:pPr>
-      <w:r>
-        <w:rPr>
-          <w:rFonts w:ascii="Arial" w:hAnsi="Arial" w:cs="Arial"/>
-          <w:sz w:val="28"/>
-          <w:szCs w:val="28"/>
-        </w:rPr>
-        <w:tab/>
-      </w:r>
-      <w:r>
-        <w:rPr>
-          <w:rFonts w:ascii="Arial" w:hAnsi="Arial" w:cs="Arial"/>
-          <w:sz w:val="28"/>
-          <w:szCs w:val="28"/>
-        </w:rPr>
-        <w:t>Dicho problema se resolvió creando poco a poco una suite de pruebas según las funcionalidades que se requerían desarrollar de esta Billetera Electrónica. Y poco a poco llegamos al planteamiento de crear</w:t>
+        <w:t>tres</w:t>
+      </w:r>
+      <w:r>
+        <w:rPr>
+          <w:rFonts w:ascii="Arial" w:hAnsi="Arial" w:cs="Arial"/>
+          <w:sz w:val="28"/>
+          <w:szCs w:val="28"/>
+        </w:rPr>
+        <w:t xml:space="preserve"> clases. La clase </w:t>
+      </w:r>
+      <w:r>
+        <w:rPr>
+          <w:rFonts w:ascii="Arial" w:hAnsi="Arial" w:cs="Arial"/>
+          <w:sz w:val="28"/>
+          <w:szCs w:val="28"/>
+        </w:rPr>
+        <w:t>BilleteraElectrónica</w:t>
+      </w:r>
+      <w:r>
+        <w:rPr>
+          <w:rFonts w:ascii="Arial" w:hAnsi="Arial" w:cs="Arial"/>
+          <w:sz w:val="28"/>
+          <w:szCs w:val="28"/>
+        </w:rPr>
+        <w:t xml:space="preserve"> en donde se guardaban los datos pertinentes a la billetera mencionados previamente y dos arreglos para el almacenamiento de los créditos y </w:t>
+      </w:r>
+      <w:r>
+        <w:rPr>
+          <w:rFonts w:ascii="Arial" w:hAnsi="Arial" w:cs="Arial"/>
+          <w:sz w:val="28"/>
+          <w:szCs w:val="28"/>
+        </w:rPr>
+        <w:t>débitos</w:t>
+      </w:r>
+      <w:r>
+        <w:rPr>
+          <w:rFonts w:ascii="Arial" w:hAnsi="Arial" w:cs="Arial"/>
+          <w:sz w:val="28"/>
+          <w:szCs w:val="28"/>
+        </w:rPr>
+        <w:t xml:space="preserve"> realizados con la billetera;</w:t>
       </w:r>
       <w:r>
         <w:rPr>
@@ -3018,62 +3017,6 @@
           <w:sz w:val="28"/>
           <w:szCs w:val="28"/>
         </w:rPr>
-        <w:t>tres</w:t>
-      </w:r>
-      <w:r>
-        <w:rPr>
-          <w:rFonts w:ascii="Arial" w:hAnsi="Arial" w:cs="Arial"/>
-          <w:sz w:val="28"/>
-          <w:szCs w:val="28"/>
-        </w:rPr>
-        <w:t xml:space="preserve"> clases. La clase </w:t>
-      </w:r>
-      <w:r>
-        <w:rPr>
-          <w:rFonts w:ascii="Arial" w:hAnsi="Arial" w:cs="Arial"/>
-          <w:sz w:val="28"/>
-          <w:szCs w:val="28"/>
-        </w:rPr>
-        <w:t>BilleteraElectrónica</w:t>
-      </w:r>
-      <w:r>
-        <w:rPr>
-          <w:rFonts w:ascii="Arial" w:hAnsi="Arial" w:cs="Arial"/>
-          <w:sz w:val="28"/>
-          <w:szCs w:val="28"/>
-        </w:rPr>
-        <w:t xml:space="preserve"> en donde se guardaban los datos pertinentes a la billetera mencionados previamente y dos arreglos para el almacenamiento de los créditos y </w:t>
-      </w:r>
-      <w:r>
-        <w:rPr>
-          <w:rFonts w:ascii="Arial" w:hAnsi="Arial" w:cs="Arial"/>
-          <w:sz w:val="28"/>
-          <w:szCs w:val="28"/>
-        </w:rPr>
-        <w:t>débitos</w:t>
-      </w:r>
-      <w:r>
-        <w:rPr>
-          <w:rFonts w:ascii="Arial" w:hAnsi="Arial" w:cs="Arial"/>
-          <w:sz w:val="28"/>
-          <w:szCs w:val="28"/>
-        </w:rPr>
-        <w:t xml:space="preserve"> realizados con la billetera;</w:t>
-      </w:r>
-      <w:r>
-        <w:rPr>
-          <w:rFonts w:ascii="Arial" w:hAnsi="Arial" w:cs="Arial"/>
-          <w:sz w:val="28"/>
-          <w:szCs w:val="28"/>
-        </w:rPr>
-        <w:t xml:space="preserve"> </w:t>
-      </w:r>
-      <w:r>
-        <w:rPr>
-          <w:rFonts w:ascii="Arial" w:hAnsi="Arial" w:cs="Arial"/>
-          <w:sz w:val="28"/>
-          <w:szCs w:val="28"/>
-        </w:rPr>
         <w:t>además</w:t>
       </w:r>
       <w:r>
@@ -3274,272 +3217,911 @@
           <w:szCs w:val="28"/>
         </w:rPr>
         <w:t xml:space="preserve"> que la explicación de los problemas propuestos sea un poco más detallada para que así no haya cabida a ambigüedades.</w:t>
+      </w:r>
+    </w:p>
+    <w:p>
+      <w:pPr>
+        <w:jc w:val="both"/>
+        <w:rPr>
+          <w:rFonts w:ascii="Arial" w:hAnsi="Arial" w:cs="Arial"/>
+          <w:sz w:val="28"/>
+          <w:szCs w:val="28"/>
+        </w:rPr>
+      </w:pPr>
+    </w:p>
+    <w:p>
+      <w:pPr>
+        <w:jc w:val="both"/>
+        <w:rPr>
+          <w:rFonts w:ascii="Arial" w:hAnsi="Arial" w:cs="Arial"/>
+          <w:sz w:val="28"/>
+          <w:szCs w:val="28"/>
+        </w:rPr>
+      </w:pPr>
+    </w:p>
+    <w:p>
+      <w:pPr>
+        <w:jc w:val="both"/>
+        <w:rPr>
+          <w:rFonts w:ascii="Arial" w:hAnsi="Arial" w:cs="Arial"/>
+          <w:sz w:val="28"/>
+          <w:szCs w:val="28"/>
+        </w:rPr>
+      </w:pPr>
+    </w:p>
+    <w:p>
+      <w:pPr>
+        <w:jc w:val="both"/>
+        <w:rPr>
+          <w:rFonts w:ascii="Arial" w:hAnsi="Arial" w:cs="Arial"/>
+          <w:sz w:val="28"/>
+          <w:szCs w:val="28"/>
+        </w:rPr>
+      </w:pPr>
+    </w:p>
+    <w:p>
+      <w:pPr>
+        <w:jc w:val="both"/>
+        <w:rPr>
+          <w:rFonts w:ascii="Arial" w:hAnsi="Arial" w:cs="Arial"/>
+          <w:sz w:val="28"/>
+          <w:szCs w:val="28"/>
+        </w:rPr>
+      </w:pPr>
+    </w:p>
+    <w:p>
+      <w:pPr>
+        <w:jc w:val="both"/>
+        <w:rPr>
+          <w:rFonts w:ascii="Arial" w:hAnsi="Arial" w:cs="Arial"/>
+          <w:sz w:val="28"/>
+          <w:szCs w:val="28"/>
+        </w:rPr>
+      </w:pPr>
+    </w:p>
+    <w:p>
+      <w:pPr>
+        <w:jc w:val="both"/>
+        <w:rPr>
+          <w:rFonts w:ascii="Arial" w:hAnsi="Arial" w:cs="Arial"/>
+          <w:sz w:val="28"/>
+          <w:szCs w:val="28"/>
+        </w:rPr>
+      </w:pPr>
+    </w:p>
+    <w:p>
+      <w:pPr>
+        <w:jc w:val="both"/>
+        <w:rPr>
+          <w:rFonts w:ascii="Arial" w:hAnsi="Arial" w:cs="Arial"/>
+          <w:sz w:val="28"/>
+          <w:szCs w:val="28"/>
+        </w:rPr>
+      </w:pPr>
+    </w:p>
+    <w:p>
+      <w:pPr>
+        <w:jc w:val="both"/>
+        <w:rPr>
+          <w:rFonts w:ascii="Arial" w:hAnsi="Arial" w:cs="Arial"/>
+          <w:sz w:val="28"/>
+          <w:szCs w:val="28"/>
+        </w:rPr>
+      </w:pPr>
+    </w:p>
+    <w:p>
+      <w:pPr>
+        <w:jc w:val="both"/>
+        <w:rPr>
+          <w:rFonts w:ascii="Arial" w:hAnsi="Arial" w:cs="Arial"/>
+          <w:sz w:val="28"/>
+          <w:szCs w:val="28"/>
+        </w:rPr>
+      </w:pPr>
+    </w:p>
+    <w:p>
+      <w:pPr>
+        <w:jc w:val="both"/>
+        <w:rPr>
+          <w:rFonts w:ascii="Arial" w:hAnsi="Arial" w:cs="Arial"/>
+          <w:sz w:val="28"/>
+          <w:szCs w:val="28"/>
+        </w:rPr>
+      </w:pPr>
+    </w:p>
+    <w:p>
+      <w:pPr>
+        <w:jc w:val="both"/>
+        <w:rPr>
+          <w:rFonts w:ascii="Arial" w:hAnsi="Arial" w:cs="Arial"/>
+          <w:sz w:val="28"/>
+          <w:szCs w:val="28"/>
+        </w:rPr>
+      </w:pPr>
+    </w:p>
+    <w:p>
+      <w:pPr>
+        <w:jc w:val="both"/>
+        <w:rPr>
+          <w:rFonts w:ascii="Arial" w:hAnsi="Arial" w:cs="Arial"/>
+          <w:sz w:val="28"/>
+          <w:szCs w:val="28"/>
+        </w:rPr>
+      </w:pPr>
+    </w:p>
+    <w:p>
+      <w:pPr>
+        <w:jc w:val="both"/>
+        <w:rPr>
+          <w:rFonts w:ascii="Arial" w:hAnsi="Arial" w:cs="Arial"/>
+          <w:sz w:val="28"/>
+          <w:szCs w:val="28"/>
+        </w:rPr>
+      </w:pPr>
+    </w:p>
+    <w:p>
+      <w:pPr>
+        <w:jc w:val="both"/>
+        <w:rPr>
+          <w:rFonts w:ascii="Arial" w:hAnsi="Arial" w:cs="Arial"/>
+          <w:sz w:val="28"/>
+          <w:szCs w:val="28"/>
+        </w:rPr>
+      </w:pPr>
+    </w:p>
+    <w:p>
+      <w:pPr>
+        <w:jc w:val="both"/>
+        <w:rPr>
+          <w:rFonts w:ascii="Arial" w:hAnsi="Arial" w:cs="Arial"/>
+          <w:sz w:val="28"/>
+          <w:szCs w:val="28"/>
+        </w:rPr>
+      </w:pPr>
+    </w:p>
+    <w:p>
+      <w:pPr>
+        <w:rPr>
+          <w:rFonts w:ascii="Arial" w:hAnsi="Arial" w:cs="Arial"/>
+          <w:sz w:val="28"/>
+          <w:szCs w:val="28"/>
+        </w:rPr>
+      </w:pPr>
+    </w:p>
+    <w:p>
+      <w:pPr>
+        <w:rPr>
+          <w:rFonts w:ascii="Arial" w:hAnsi="Arial" w:cs="Arial"/>
+          <w:sz w:val="28"/>
+          <w:szCs w:val="28"/>
+        </w:rPr>
+      </w:pPr>
+    </w:p>
+    <w:p>
+      <w:pPr>
+        <w:rPr>
+          <w:rFonts w:ascii="Arial" w:hAnsi="Arial" w:cs="Arial"/>
+          <w:sz w:val="28"/>
+          <w:szCs w:val="28"/>
+        </w:rPr>
+      </w:pPr>
+    </w:p>
+    <w:p>
+      <w:pPr>
+        <w:rPr>
+          <w:rFonts w:ascii="Arial" w:hAnsi="Arial" w:cs="Arial"/>
+          <w:sz w:val="28"/>
+          <w:szCs w:val="28"/>
+        </w:rPr>
+      </w:pPr>
+    </w:p>
+    <w:p>
+      <w:pPr>
+        <w:rPr>
+          <w:rFonts w:ascii="Arial" w:hAnsi="Arial" w:cs="Arial"/>
+          <w:sz w:val="28"/>
+          <w:szCs w:val="28"/>
+        </w:rPr>
+      </w:pPr>
+    </w:p>
+    <w:p>
+      <w:pPr>
+        <w:rPr>
+          <w:rFonts w:ascii="Arial" w:hAnsi="Arial" w:cs="Arial"/>
+          <w:sz w:val="28"/>
+          <w:szCs w:val="28"/>
+        </w:rPr>
+      </w:pPr>
+    </w:p>
+    <w:p>
+      <w:pPr>
+        <w:rPr>
+          <w:rFonts w:ascii="Arial" w:hAnsi="Arial" w:cs="Arial"/>
+          <w:sz w:val="28"/>
+          <w:szCs w:val="28"/>
+        </w:rPr>
+      </w:pPr>
+    </w:p>
+    <w:p>
+      <w:pPr>
+        <w:rPr>
+          <w:rFonts w:ascii="Arial" w:hAnsi="Arial" w:cs="Arial"/>
+          <w:sz w:val="28"/>
+          <w:szCs w:val="28"/>
+        </w:rPr>
+      </w:pPr>
+    </w:p>
+    <w:p>
+      <w:pPr>
+        <w:rPr>
+          <w:rFonts w:ascii="Arial" w:hAnsi="Arial" w:cs="Arial"/>
+          <w:sz w:val="28"/>
+          <w:szCs w:val="28"/>
+        </w:rPr>
+      </w:pPr>
+    </w:p>
+    <w:p>
+      <w:pPr>
+        <w:rPr>
+          <w:rFonts w:ascii="Arial" w:hAnsi="Arial" w:cs="Arial"/>
+          <w:sz w:val="28"/>
+          <w:szCs w:val="28"/>
+        </w:rPr>
+      </w:pPr>
+    </w:p>
+    <w:p>
+      <w:pPr>
+        <w:rPr>
+          <w:rFonts w:ascii="Arial" w:hAnsi="Arial" w:cs="Arial"/>
+          <w:sz w:val="28"/>
+          <w:szCs w:val="28"/>
+        </w:rPr>
+      </w:pPr>
+    </w:p>
+    <w:p>
+      <w:pPr>
+        <w:rPr>
+          <w:rFonts w:ascii="Arial" w:hAnsi="Arial" w:cs="Arial"/>
+          <w:sz w:val="28"/>
+          <w:szCs w:val="28"/>
+        </w:rPr>
+      </w:pPr>
+    </w:p>
+    <w:p>
+      <w:pPr>
+        <w:rPr>
+          <w:rFonts w:ascii="Arial" w:hAnsi="Arial" w:cs="Arial"/>
+          <w:sz w:val="28"/>
+          <w:szCs w:val="28"/>
+        </w:rPr>
+      </w:pPr>
+    </w:p>
+    <w:p>
+      <w:pPr>
+        <w:rPr>
+          <w:rFonts w:ascii="Arial" w:hAnsi="Arial" w:cs="Arial"/>
+          <w:sz w:val="28"/>
+          <w:szCs w:val="28"/>
+        </w:rPr>
+      </w:pPr>
+    </w:p>
+    <w:p>
+      <w:pPr>
+        <w:rPr>
+          <w:rFonts w:ascii="Arial" w:hAnsi="Arial" w:cs="Arial"/>
+          <w:sz w:val="28"/>
+          <w:szCs w:val="28"/>
+        </w:rPr>
+      </w:pPr>
+    </w:p>
+    <w:p>
+      <w:pPr>
+        <w:rPr>
+          <w:rFonts w:ascii="Arial" w:hAnsi="Arial" w:cs="Arial"/>
+          <w:sz w:val="28"/>
+          <w:szCs w:val="28"/>
+        </w:rPr>
+      </w:pPr>
+    </w:p>
+    <w:p>
+      <w:pPr>
+        <w:rPr>
+          <w:rFonts w:ascii="Arial" w:hAnsi="Arial" w:cs="Arial"/>
+          <w:sz w:val="28"/>
+          <w:szCs w:val="28"/>
+        </w:rPr>
+      </w:pPr>
+    </w:p>
+    <w:p>
+      <w:pPr>
+        <w:rPr>
+          <w:rFonts w:ascii="Arial" w:hAnsi="Arial" w:cs="Arial"/>
+          <w:sz w:val="28"/>
+          <w:szCs w:val="28"/>
+        </w:rPr>
+      </w:pPr>
+    </w:p>
+    <w:p>
+      <w:pPr>
+        <w:rPr>
+          <w:rFonts w:ascii="Arial" w:hAnsi="Arial" w:cs="Arial"/>
+          <w:sz w:val="28"/>
+          <w:szCs w:val="28"/>
+        </w:rPr>
+      </w:pPr>
+    </w:p>
+    <w:p>
+      <w:pPr>
+        <w:rPr>
+          <w:rFonts w:ascii="Arial" w:hAnsi="Arial" w:cs="Arial"/>
+          <w:sz w:val="28"/>
+          <w:szCs w:val="28"/>
+        </w:rPr>
+      </w:pPr>
+    </w:p>
+    <w:p>
+      <w:pPr>
+        <w:jc w:val="center"/>
+        <w:rPr>
+          <w:rFonts w:ascii="Arial" w:hAnsi="Arial" w:cs="Arial"/>
+          <w:sz w:val="28"/>
+          <w:szCs w:val="28"/>
+        </w:rPr>
+      </w:pPr>
+      <w:r>
+        <w:rPr>
+          <w:rFonts w:ascii="Arial" w:hAnsi="Arial" w:cs="Arial"/>
+          <w:sz w:val="28"/>
+          <w:szCs w:val="28"/>
+        </w:rPr>
+        <w:t>8</w:t>
+      </w:r>
+    </w:p>
+    <w:p>
+      <w:pPr>
+        <w:rPr>
+          <w:rFonts w:ascii="Arial" w:hAnsi="Arial" w:cs="Arial"/>
+          <w:sz w:val="60"/>
+          <w:szCs w:val="60"/>
+        </w:rPr>
+      </w:pPr>
+      <w:r>
+        <w:rPr>
+          <w:rFonts w:ascii="Arial" w:hAnsi="Arial" w:cs="Arial"/>
+          <w:sz w:val="60"/>
+          <w:szCs w:val="60"/>
+        </w:rPr>
+        <w:lastRenderedPageBreak/>
+        <w:t>Capítulo 5</w:t>
+      </w:r>
+    </w:p>
+    <w:p>
+      <w:r>
+        <w:rPr>
+          <w:rFonts w:ascii="Arial" w:hAnsi="Arial" w:cs="Arial"/>
+          <w:sz w:val="60"/>
+          <w:szCs w:val="60"/>
+        </w:rPr>
+        <w:t xml:space="preserve">Apéndice </w:t>
+      </w:r>
+    </w:p>
+    <w:p>
+      <w:pPr>
+        <w:jc w:val="center"/>
+      </w:pPr>
+    </w:p>
+    <w:p>
+      <w:pPr>
+        <w:jc w:val="center"/>
+      </w:pPr>
+    </w:p>
+    <w:p>
+      <w:pPr>
+        <w:jc w:val="center"/>
+      </w:pPr>
+    </w:p>
+    <w:p>
+      <w:pPr>
+        <w:jc w:val="center"/>
+      </w:pPr>
+      <w:r>
+        <w:rPr>
+          <w:noProof/>
+        </w:rPr>
+        <w:drawing>
+          <wp:anchor distT="0" distB="0" distL="114300" distR="114300" simplePos="0" relativeHeight="251658240" behindDoc="0" locked="0" layoutInCell="1" allowOverlap="1" wp14:anchorId="1EC5B0AE">
+            <wp:simplePos x="0" y="0"/>
+            <wp:positionH relativeFrom="margin">
+              <wp:posOffset>-639241</wp:posOffset>
+            </wp:positionH>
+            <wp:positionV relativeFrom="paragraph">
+              <wp:posOffset>244271</wp:posOffset>
+            </wp:positionV>
+            <wp:extent cx="6896962" cy="5475786"/>
+            <wp:effectExtent l="5715" t="0" r="5080" b="5080"/>
+            <wp:wrapNone/>
+            <wp:docPr id="3" name="Imagen 3"/>
+            <wp:cNvGraphicFramePr>
+              <a:graphicFrameLocks xmlns:a="http://schemas.openxmlformats.org/drawingml/2006/main" noChangeAspect="1"/>
+            </wp:cNvGraphicFramePr>
+            <a:graphic xmlns:a="http://schemas.openxmlformats.org/drawingml/2006/main">
+              <a:graphicData uri="http://schemas.openxmlformats.org/drawingml/2006/picture">
+                <pic:pic xmlns:pic="http://schemas.openxmlformats.org/drawingml/2006/picture">
+                  <pic:nvPicPr>
+                    <pic:cNvPr id="1" name=""/>
+                    <pic:cNvPicPr/>
+                  </pic:nvPicPr>
+                  <pic:blipFill>
+                    <a:blip r:embed="rId6">
+                      <a:extLst>
+                        <a:ext uri="{28A0092B-C50C-407E-A947-70E740481C1C}">
+                          <a14:useLocalDpi xmlns:a14="http://schemas.microsoft.com/office/drawing/2010/main" val="0"/>
+                        </a:ext>
+                      </a:extLst>
+                    </a:blip>
+                    <a:stretch>
+                      <a:fillRect/>
+                    </a:stretch>
+                  </pic:blipFill>
+                  <pic:spPr>
+                    <a:xfrm rot="5400000">
+                      <a:off x="0" y="0"/>
+                      <a:ext cx="6906335" cy="5483227"/>
+                    </a:xfrm>
+                    <a:prstGeom prst="rect">
+                      <a:avLst/>
+                    </a:prstGeom>
+                  </pic:spPr>
+                </pic:pic>
+              </a:graphicData>
+            </a:graphic>
+            <wp14:sizeRelH relativeFrom="page">
+              <wp14:pctWidth>0</wp14:pctWidth>
+            </wp14:sizeRelH>
+            <wp14:sizeRelV relativeFrom="page">
+              <wp14:pctHeight>0</wp14:pctHeight>
+            </wp14:sizeRelV>
+          </wp:anchor>
+        </w:drawing>
+      </w:r>
+    </w:p>
+    <w:p>
+      <w:pPr>
+        <w:jc w:val="center"/>
+      </w:pPr>
+    </w:p>
+    <w:p>
+      <w:pPr>
+        <w:jc w:val="center"/>
+      </w:pPr>
+    </w:p>
+    <w:p>
+      <w:pPr>
+        <w:jc w:val="center"/>
+      </w:pPr>
+    </w:p>
+    <w:p>
+      <w:pPr>
+        <w:jc w:val="center"/>
+      </w:pPr>
+    </w:p>
+    <w:p>
+      <w:pPr>
+        <w:jc w:val="center"/>
+      </w:pPr>
+    </w:p>
+    <w:p>
+      <w:pPr>
+        <w:jc w:val="center"/>
+      </w:pPr>
+    </w:p>
+    <w:p>
+      <w:pPr>
+        <w:jc w:val="center"/>
+      </w:pPr>
+    </w:p>
+    <w:p>
+      <w:pPr>
+        <w:jc w:val="center"/>
+      </w:pPr>
+    </w:p>
+    <w:p>
+      <w:pPr>
+        <w:jc w:val="center"/>
+      </w:pPr>
+    </w:p>
+    <w:p>
+      <w:pPr>
+        <w:jc w:val="center"/>
+      </w:pPr>
+    </w:p>
+    <w:p>
+      <w:pPr>
+        <w:jc w:val="center"/>
+      </w:pPr>
+    </w:p>
+    <w:p>
+      <w:pPr>
+        <w:jc w:val="center"/>
+      </w:pPr>
+    </w:p>
+    <w:p>
+      <w:pPr>
+        <w:jc w:val="center"/>
+      </w:pPr>
+    </w:p>
+    <w:p>
+      <w:pPr>
+        <w:jc w:val="center"/>
+      </w:pPr>
+    </w:p>
+    <w:p>
+      <w:pPr>
+        <w:jc w:val="center"/>
+      </w:pPr>
+    </w:p>
+    <w:p>
+      <w:pPr>
+        <w:jc w:val="center"/>
+      </w:pPr>
+    </w:p>
+    <w:p>
+      <w:pPr>
+        <w:jc w:val="center"/>
+      </w:pPr>
+    </w:p>
+    <w:p>
+      <w:pPr>
+        <w:jc w:val="center"/>
+      </w:pPr>
+    </w:p>
+    <w:p>
+      <w:pPr>
+        <w:jc w:val="center"/>
+      </w:pPr>
+    </w:p>
+    <w:p>
+      <w:pPr>
+        <w:jc w:val="center"/>
+      </w:pPr>
+    </w:p>
+    <w:p>
+      <w:pPr>
+        <w:jc w:val="center"/>
+      </w:pPr>
+    </w:p>
+    <w:p>
+      <w:pPr>
+        <w:jc w:val="center"/>
+      </w:pPr>
+    </w:p>
+    <w:p>
+      <w:pPr>
+        <w:jc w:val="center"/>
+      </w:pPr>
+    </w:p>
+    <w:p>
+      <w:pPr>
+        <w:jc w:val="center"/>
+      </w:pPr>
+    </w:p>
+    <w:p>
+      <w:pPr>
+        <w:jc w:val="center"/>
+      </w:pPr>
+    </w:p>
+    <w:p>
+      <w:pPr>
+        <w:jc w:val="center"/>
+      </w:pPr>
+    </w:p>
+    <w:p>
+      <w:pPr>
+        <w:jc w:val="center"/>
+      </w:pPr>
+    </w:p>
+    <w:p>
+      <w:pPr>
+        <w:jc w:val="center"/>
+      </w:pPr>
+    </w:p>
+    <w:p>
+      <w:pPr>
+        <w:jc w:val="center"/>
+      </w:pPr>
+    </w:p>
+    <w:p>
+      <w:pPr>
+        <w:jc w:val="center"/>
+      </w:pPr>
+    </w:p>
+    <w:p>
+      <w:pPr>
+        <w:jc w:val="center"/>
+      </w:pPr>
+    </w:p>
+    <w:p>
+      <w:pPr>
+        <w:jc w:val="center"/>
+      </w:pPr>
+    </w:p>
+    <w:p>
+      <w:pPr>
+        <w:jc w:val="center"/>
+      </w:pPr>
+    </w:p>
+    <w:p>
+      <w:pPr>
+        <w:jc w:val="center"/>
+      </w:pPr>
+    </w:p>
+    <w:p>
+      <w:pPr>
+        <w:jc w:val="center"/>
+      </w:pPr>
+    </w:p>
+    <w:p>
+      <w:pPr>
+        <w:jc w:val="center"/>
+      </w:pPr>
+    </w:p>
+    <w:p>
+      <w:pPr>
+        <w:jc w:val="center"/>
+        <w:rPr>
+          <w:rFonts w:ascii="Arial" w:hAnsi="Arial" w:cs="Arial"/>
+        </w:rPr>
+      </w:pPr>
+      <w:r>
+        <w:rPr>
+          <w:rFonts w:ascii="Arial" w:hAnsi="Arial" w:cs="Arial"/>
+          <w:sz w:val="28"/>
+        </w:rPr>
+        <w:t>9</w:t>
+      </w:r>
+    </w:p>
+    <w:p>
+      <w:pPr>
+        <w:jc w:val="center"/>
+      </w:pPr>
+    </w:p>
+    <w:p>
+      <w:pPr>
+        <w:jc w:val="center"/>
+      </w:pPr>
+    </w:p>
+    <w:p>
+      <w:pPr>
+        <w:jc w:val="center"/>
+      </w:pPr>
+    </w:p>
+    <w:p>
+      <w:pPr>
+        <w:jc w:val="center"/>
+      </w:pPr>
+    </w:p>
+    <w:p>
+      <w:pPr>
+        <w:jc w:val="center"/>
+      </w:pPr>
+    </w:p>
+    <w:p>
+      <w:pPr>
+        <w:jc w:val="center"/>
+      </w:pPr>
+    </w:p>
+    <w:p>
+      <w:pPr>
+        <w:jc w:val="center"/>
+      </w:pPr>
+    </w:p>
+    <w:p>
+      <w:pPr>
+        <w:jc w:val="center"/>
+      </w:pPr>
+    </w:p>
+    <w:p>
+      <w:pPr>
+        <w:jc w:val="center"/>
+      </w:pPr>
+    </w:p>
+    <w:p>
+      <w:pPr>
+        <w:jc w:val="center"/>
+      </w:pPr>
+    </w:p>
+    <w:p>
+      <w:pPr>
+        <w:jc w:val="center"/>
+      </w:pPr>
+    </w:p>
+    <w:p>
+      <w:pPr>
+        <w:jc w:val="center"/>
+      </w:pPr>
+    </w:p>
+    <w:p>
+      <w:pPr>
+        <w:jc w:val="center"/>
+      </w:pPr>
+    </w:p>
+    <w:p>
+      <w:pPr>
+        <w:jc w:val="center"/>
+      </w:pPr>
+    </w:p>
+    <w:p>
+      <w:pPr>
+        <w:jc w:val="center"/>
+      </w:pPr>
+    </w:p>
+    <w:p>
+      <w:pPr>
+        <w:jc w:val="center"/>
+      </w:pPr>
+    </w:p>
+    <w:p>
+      <w:pPr>
+        <w:jc w:val="center"/>
+      </w:pPr>
+    </w:p>
+    <w:p>
+      <w:pPr>
+        <w:jc w:val="center"/>
+      </w:pPr>
+    </w:p>
+    <w:p>
+      <w:pPr>
+        <w:jc w:val="center"/>
+      </w:pPr>
+    </w:p>
+    <w:p>
+      <w:pPr>
+        <w:jc w:val="center"/>
+      </w:pPr>
+    </w:p>
+    <w:p>
+      <w:pPr>
+        <w:jc w:val="center"/>
+      </w:pPr>
+    </w:p>
+    <w:p>
+      <w:pPr>
+        <w:jc w:val="center"/>
+      </w:pPr>
+    </w:p>
+    <w:p>
+      <w:pPr>
+        <w:jc w:val="center"/>
+      </w:pPr>
+    </w:p>
+    <w:p>
+      <w:pPr>
+        <w:jc w:val="center"/>
+      </w:pPr>
+    </w:p>
+    <w:p>
+      <w:pPr>
+        <w:jc w:val="center"/>
+      </w:pPr>
+    </w:p>
+    <w:p>
+      <w:pPr>
+        <w:jc w:val="center"/>
+      </w:pPr>
+    </w:p>
+    <w:p>
+      <w:pPr>
+        <w:jc w:val="center"/>
+      </w:pPr>
+    </w:p>
+    <w:p>
+      <w:pPr>
+        <w:jc w:val="center"/>
+      </w:pPr>
+    </w:p>
+    <w:p>
+      <w:pPr>
+        <w:jc w:val="center"/>
+      </w:pPr>
+    </w:p>
+    <w:p>
+      <w:pPr>
+        <w:jc w:val="center"/>
+      </w:pPr>
+    </w:p>
+    <w:p>
+      <w:pPr>
+        <w:jc w:val="center"/>
+      </w:pPr>
+    </w:p>
+    <w:p>
+      <w:pPr>
+        <w:jc w:val="center"/>
+      </w:pPr>
+    </w:p>
+    <w:p>
+      <w:pPr>
+        <w:jc w:val="center"/>
+      </w:pPr>
+    </w:p>
+    <w:p>
+      <w:pPr>
+        <w:jc w:val="center"/>
+      </w:pPr>
+    </w:p>
+    <w:p>
+      <w:pPr>
+        <w:jc w:val="center"/>
+      </w:pPr>
+    </w:p>
+    <w:p>
+      <w:pPr>
+        <w:jc w:val="center"/>
+      </w:pPr>
+    </w:p>
+    <w:p>
+      <w:pPr>
+        <w:jc w:val="center"/>
+      </w:pPr>
+    </w:p>
+    <w:p>
+      <w:pPr>
+        <w:jc w:val="center"/>
+      </w:pPr>
+    </w:p>
+    <w:p>
+      <w:pPr>
+        <w:jc w:val="center"/>
+      </w:pPr>
+    </w:p>
+    <w:p>
+      <w:pPr>
+        <w:jc w:val="center"/>
+      </w:pPr>
+    </w:p>
+    <w:p>
+      <w:pPr>
+        <w:jc w:val="center"/>
+      </w:pPr>
+    </w:p>
+    <w:p>
+      <w:pPr>
+        <w:jc w:val="center"/>
+      </w:pPr>
+    </w:p>
+    <w:p>
+      <w:pPr>
+        <w:jc w:val="center"/>
+      </w:pPr>
+    </w:p>
+    <w:p>
+      <w:pPr>
+        <w:jc w:val="center"/>
+      </w:pPr>
+    </w:p>
+    <w:p>
+      <w:pPr>
+        <w:jc w:val="center"/>
+      </w:pPr>
+    </w:p>
+    <w:p>
+      <w:pPr>
+        <w:jc w:val="center"/>
+        <w:rPr>
+          <w:rFonts w:ascii="Arial" w:hAnsi="Arial" w:cs="Arial"/>
+          <w:sz w:val="28"/>
+        </w:rPr>
+      </w:pPr>
+      <w:r>
+        <w:rPr>
+          <w:rFonts w:ascii="Arial" w:hAnsi="Arial" w:cs="Arial"/>
+          <w:sz w:val="28"/>
+        </w:rPr>
+        <w:t>10</w:t>
       </w:r>
       <w:bookmarkStart w:id="1" w:name="_GoBack"/>
       <w:bookmarkEnd w:id="1"/>
-    </w:p>
-    <w:p>
-      <w:pPr>
-        <w:jc w:val="both"/>
-        <w:rPr>
-          <w:rFonts w:ascii="Arial" w:hAnsi="Arial" w:cs="Arial"/>
-          <w:sz w:val="28"/>
-          <w:szCs w:val="28"/>
-        </w:rPr>
-      </w:pPr>
-    </w:p>
-    <w:p>
-      <w:pPr>
-        <w:jc w:val="both"/>
-        <w:rPr>
-          <w:rFonts w:ascii="Arial" w:hAnsi="Arial" w:cs="Arial"/>
-          <w:sz w:val="28"/>
-          <w:szCs w:val="28"/>
-        </w:rPr>
-      </w:pPr>
-    </w:p>
-    <w:p>
-      <w:pPr>
-        <w:jc w:val="both"/>
-        <w:rPr>
-          <w:rFonts w:ascii="Arial" w:hAnsi="Arial" w:cs="Arial"/>
-          <w:sz w:val="28"/>
-          <w:szCs w:val="28"/>
-        </w:rPr>
-      </w:pPr>
-    </w:p>
-    <w:p>
-      <w:pPr>
-        <w:jc w:val="both"/>
-        <w:rPr>
-          <w:rFonts w:ascii="Arial" w:hAnsi="Arial" w:cs="Arial"/>
-          <w:sz w:val="28"/>
-          <w:szCs w:val="28"/>
-        </w:rPr>
-      </w:pPr>
-    </w:p>
-    <w:p>
-      <w:pPr>
-        <w:jc w:val="both"/>
-        <w:rPr>
-          <w:rFonts w:ascii="Arial" w:hAnsi="Arial" w:cs="Arial"/>
-          <w:sz w:val="28"/>
-          <w:szCs w:val="28"/>
-        </w:rPr>
-      </w:pPr>
-    </w:p>
-    <w:p>
-      <w:pPr>
-        <w:jc w:val="both"/>
-        <w:rPr>
-          <w:rFonts w:ascii="Arial" w:hAnsi="Arial" w:cs="Arial"/>
-          <w:sz w:val="28"/>
-          <w:szCs w:val="28"/>
-        </w:rPr>
-      </w:pPr>
-    </w:p>
-    <w:p>
-      <w:pPr>
-        <w:jc w:val="both"/>
-        <w:rPr>
-          <w:rFonts w:ascii="Arial" w:hAnsi="Arial" w:cs="Arial"/>
-          <w:sz w:val="28"/>
-          <w:szCs w:val="28"/>
-        </w:rPr>
-      </w:pPr>
-    </w:p>
-    <w:p>
-      <w:pPr>
-        <w:jc w:val="both"/>
-        <w:rPr>
-          <w:rFonts w:ascii="Arial" w:hAnsi="Arial" w:cs="Arial"/>
-          <w:sz w:val="28"/>
-          <w:szCs w:val="28"/>
-        </w:rPr>
-      </w:pPr>
-    </w:p>
-    <w:p>
-      <w:pPr>
-        <w:jc w:val="both"/>
-        <w:rPr>
-          <w:rFonts w:ascii="Arial" w:hAnsi="Arial" w:cs="Arial"/>
-          <w:sz w:val="28"/>
-          <w:szCs w:val="28"/>
-        </w:rPr>
-      </w:pPr>
-    </w:p>
-    <w:p>
-      <w:pPr>
-        <w:jc w:val="both"/>
-        <w:rPr>
-          <w:rFonts w:ascii="Arial" w:hAnsi="Arial" w:cs="Arial"/>
-          <w:sz w:val="28"/>
-          <w:szCs w:val="28"/>
-        </w:rPr>
-      </w:pPr>
-    </w:p>
-    <w:p>
-      <w:pPr>
-        <w:jc w:val="both"/>
-        <w:rPr>
-          <w:rFonts w:ascii="Arial" w:hAnsi="Arial" w:cs="Arial"/>
-          <w:sz w:val="28"/>
-          <w:szCs w:val="28"/>
-        </w:rPr>
-      </w:pPr>
-    </w:p>
-    <w:p>
-      <w:pPr>
-        <w:jc w:val="both"/>
-        <w:rPr>
-          <w:rFonts w:ascii="Arial" w:hAnsi="Arial" w:cs="Arial"/>
-          <w:sz w:val="28"/>
-          <w:szCs w:val="28"/>
-        </w:rPr>
-      </w:pPr>
-    </w:p>
-    <w:p>
-      <w:pPr>
-        <w:jc w:val="both"/>
-        <w:rPr>
-          <w:rFonts w:ascii="Arial" w:hAnsi="Arial" w:cs="Arial"/>
-          <w:sz w:val="28"/>
-          <w:szCs w:val="28"/>
-        </w:rPr>
-      </w:pPr>
-    </w:p>
-    <w:p>
-      <w:pPr>
-        <w:jc w:val="both"/>
-        <w:rPr>
-          <w:rFonts w:ascii="Arial" w:hAnsi="Arial" w:cs="Arial"/>
-          <w:sz w:val="28"/>
-          <w:szCs w:val="28"/>
-        </w:rPr>
-      </w:pPr>
-    </w:p>
-    <w:p>
-      <w:pPr>
-        <w:jc w:val="both"/>
-        <w:rPr>
-          <w:rFonts w:ascii="Arial" w:hAnsi="Arial" w:cs="Arial"/>
-          <w:sz w:val="28"/>
-          <w:szCs w:val="28"/>
-        </w:rPr>
-      </w:pPr>
-    </w:p>
-    <w:p>
-      <w:pPr>
-        <w:jc w:val="both"/>
-        <w:rPr>
-          <w:rFonts w:ascii="Arial" w:hAnsi="Arial" w:cs="Arial"/>
-          <w:sz w:val="28"/>
-          <w:szCs w:val="28"/>
-        </w:rPr>
-      </w:pPr>
-    </w:p>
-    <w:p>
-      <w:pPr>
-        <w:rPr>
-          <w:rFonts w:ascii="Arial" w:hAnsi="Arial" w:cs="Arial"/>
-          <w:sz w:val="28"/>
-          <w:szCs w:val="28"/>
-        </w:rPr>
-      </w:pPr>
-    </w:p>
-    <w:p>
-      <w:pPr>
-        <w:rPr>
-          <w:rFonts w:ascii="Arial" w:hAnsi="Arial" w:cs="Arial"/>
-          <w:sz w:val="28"/>
-          <w:szCs w:val="28"/>
-        </w:rPr>
-      </w:pPr>
-    </w:p>
-    <w:p>
-      <w:pPr>
-        <w:rPr>
-          <w:rFonts w:ascii="Arial" w:hAnsi="Arial" w:cs="Arial"/>
-          <w:sz w:val="28"/>
-          <w:szCs w:val="28"/>
-        </w:rPr>
-      </w:pPr>
-    </w:p>
-    <w:p>
-      <w:pPr>
-        <w:rPr>
-          <w:rFonts w:ascii="Arial" w:hAnsi="Arial" w:cs="Arial"/>
-          <w:sz w:val="28"/>
-          <w:szCs w:val="28"/>
-        </w:rPr>
-      </w:pPr>
-    </w:p>
-    <w:p>
-      <w:pPr>
-        <w:rPr>
-          <w:rFonts w:ascii="Arial" w:hAnsi="Arial" w:cs="Arial"/>
-          <w:sz w:val="28"/>
-          <w:szCs w:val="28"/>
-        </w:rPr>
-      </w:pPr>
-    </w:p>
-    <w:p>
-      <w:pPr>
-        <w:rPr>
-          <w:rFonts w:ascii="Arial" w:hAnsi="Arial" w:cs="Arial"/>
-          <w:sz w:val="28"/>
-          <w:szCs w:val="28"/>
-        </w:rPr>
-      </w:pPr>
-    </w:p>
-    <w:p>
-      <w:pPr>
-        <w:rPr>
-          <w:rFonts w:ascii="Arial" w:hAnsi="Arial" w:cs="Arial"/>
-          <w:sz w:val="28"/>
-          <w:szCs w:val="28"/>
-        </w:rPr>
-      </w:pPr>
-    </w:p>
-    <w:p>
-      <w:pPr>
-        <w:rPr>
-          <w:rFonts w:ascii="Arial" w:hAnsi="Arial" w:cs="Arial"/>
-          <w:sz w:val="28"/>
-          <w:szCs w:val="28"/>
-        </w:rPr>
-      </w:pPr>
-    </w:p>
-    <w:p>
-      <w:pPr>
-        <w:rPr>
-          <w:rFonts w:ascii="Arial" w:hAnsi="Arial" w:cs="Arial"/>
-          <w:sz w:val="28"/>
-          <w:szCs w:val="28"/>
-        </w:rPr>
-      </w:pPr>
-    </w:p>
-    <w:p>
-      <w:pPr>
-        <w:rPr>
-          <w:rFonts w:ascii="Arial" w:hAnsi="Arial" w:cs="Arial"/>
-          <w:sz w:val="28"/>
-          <w:szCs w:val="28"/>
-        </w:rPr>
-      </w:pPr>
-    </w:p>
-    <w:p>
-      <w:pPr>
-        <w:jc w:val="center"/>
-      </w:pPr>
-      <w:r>
-        <w:rPr>
-          <w:rFonts w:ascii="Arial" w:hAnsi="Arial" w:cs="Arial"/>
-          <w:sz w:val="28"/>
-          <w:szCs w:val="28"/>
-        </w:rPr>
-        <w:t>8</w:t>
-      </w:r>
     </w:p>
     <w:sectPr>
       <w:pgSz w:w="12240" w:h="15840"/>
@@ -3867,6 +4449,7 @@
     <w:lsdException w:name="HTML Sample" w:semiHidden="1" w:unhideWhenUsed="1"/>
     <w:lsdException w:name="HTML Typewriter" w:semiHidden="1" w:unhideWhenUsed="1"/>
     <w:lsdException w:name="HTML Variable" w:semiHidden="1" w:unhideWhenUsed="1"/>
+    <w:lsdException w:name="Normal Table" w:semiHidden="1" w:unhideWhenUsed="1"/>
     <w:lsdException w:name="annotation subject" w:semiHidden="1" w:unhideWhenUsed="1"/>
     <w:lsdException w:name="No List" w:semiHidden="1" w:unhideWhenUsed="1"/>
     <w:lsdException w:name="Outline List 1" w:semiHidden="1" w:unhideWhenUsed="1"/>
@@ -3910,8 +4493,10 @@
     <w:lsdException w:name="Table Elegant" w:semiHidden="1" w:unhideWhenUsed="1"/>
     <w:lsdException w:name="Table Professional" w:semiHidden="1" w:unhideWhenUsed="1"/>
     <w:lsdException w:name="Table Subtle 1" w:semiHidden="1" w:unhideWhenUsed="1"/>
+    <w:lsdException w:name="Table Subtle 2" w:semiHidden="1" w:unhideWhenUsed="1"/>
     <w:lsdException w:name="Table Web 1" w:semiHidden="1" w:unhideWhenUsed="1"/>
     <w:lsdException w:name="Table Web 2" w:semiHidden="1" w:unhideWhenUsed="1"/>
+    <w:lsdException w:name="Table Web 3" w:semiHidden="1" w:unhideWhenUsed="1"/>
     <w:lsdException w:name="Balloon Text" w:semiHidden="1" w:unhideWhenUsed="1"/>
     <w:lsdException w:name="Table Grid" w:uiPriority="39"/>
     <w:lsdException w:name="Table Theme" w:semiHidden="1" w:unhideWhenUsed="1"/>

</xml_diff>